<commit_message>
Added calculation of flow using pump head vs capacity data from datasheet
</commit_message>
<xml_diff>
--- a/Math description.docx
+++ b/Math description.docx
@@ -104,7 +104,7 @@
                         <v:shape id="_x0000_i1054" type="#_x0000_t75" style="width:16.05pt;height:19.95pt" o:ole="">
                           <v:imagedata r:id="rId5" o:title=""/>
                         </v:shape>
-                        <o:OLEObject Type="Embed" ProgID="Equation.3" ShapeID="_x0000_i1054" DrawAspect="Content" ObjectID="_1734717884" r:id="rId6"/>
+                        <o:OLEObject Type="Embed" ProgID="Equation.3" ShapeID="_x0000_i1054" DrawAspect="Content" ObjectID="_1740148354" r:id="rId6"/>
                       </w:object>
                     </w:r>
                   </w:p>
@@ -123,7 +123,7 @@
                         <v:shape id="_x0000_i1055" type="#_x0000_t75" style="width:17.1pt;height:18.15pt" o:ole="">
                           <v:imagedata r:id="rId7" o:title=""/>
                         </v:shape>
-                        <o:OLEObject Type="Embed" ProgID="Equation.3" ShapeID="_x0000_i1055" DrawAspect="Content" ObjectID="_1734717885" r:id="rId8"/>
+                        <o:OLEObject Type="Embed" ProgID="Equation.3" ShapeID="_x0000_i1055" DrawAspect="Content" ObjectID="_1740148355" r:id="rId8"/>
                       </w:object>
                     </w:r>
                   </w:p>
@@ -142,7 +142,7 @@
                         <v:shape id="_x0000_i1056" type="#_x0000_t75" style="width:18.9pt;height:26.3pt" o:ole="">
                           <v:imagedata r:id="rId9" o:title=""/>
                         </v:shape>
-                        <o:OLEObject Type="Embed" ProgID="Equation.3" ShapeID="_x0000_i1056" DrawAspect="Content" ObjectID="_1734717886" r:id="rId10"/>
+                        <o:OLEObject Type="Embed" ProgID="Equation.3" ShapeID="_x0000_i1056" DrawAspect="Content" ObjectID="_1740148356" r:id="rId10"/>
                       </w:object>
                     </w:r>
                   </w:p>
@@ -167,7 +167,7 @@
                         <v:shape id="_x0000_i1057" type="#_x0000_t75" style="width:26.3pt;height:26.3pt" o:ole="">
                           <v:imagedata r:id="rId11" o:title=""/>
                         </v:shape>
-                        <o:OLEObject Type="Embed" ProgID="Equation.3" ShapeID="_x0000_i1057" DrawAspect="Content" ObjectID="_1734717887" r:id="rId12"/>
+                        <o:OLEObject Type="Embed" ProgID="Equation.3" ShapeID="_x0000_i1057" DrawAspect="Content" ObjectID="_1740148357" r:id="rId12"/>
                       </w:object>
                     </w:r>
                   </w:p>
@@ -191,7 +191,7 @@
           <v:shape id="_x0000_i1025" type="#_x0000_t75" style="width:175pt;height:104.85pt" o:ole="">
             <v:imagedata r:id="rId13" o:title=""/>
           </v:shape>
-          <o:OLEObject Type="Embed" ProgID="Equation.3" ShapeID="_x0000_i1025" DrawAspect="Content" ObjectID="_1734717855" r:id="rId14"/>
+          <o:OLEObject Type="Embed" ProgID="Equation.3" ShapeID="_x0000_i1025" DrawAspect="Content" ObjectID="_1740148325" r:id="rId14"/>
         </w:object>
       </w:r>
       <w:r>
@@ -207,7 +207,7 @@
           <v:shape id="_x0000_i1026" type="#_x0000_t75" style="width:15pt;height:18.15pt" o:ole="">
             <v:imagedata r:id="rId15" o:title=""/>
           </v:shape>
-          <o:OLEObject Type="Embed" ProgID="Equation.3" ShapeID="_x0000_i1026" DrawAspect="Content" ObjectID="_1734717856" r:id="rId16"/>
+          <o:OLEObject Type="Embed" ProgID="Equation.3" ShapeID="_x0000_i1026" DrawAspect="Content" ObjectID="_1740148326" r:id="rId16"/>
         </w:object>
       </w:r>
       <w:r>
@@ -218,7 +218,7 @@
           <v:shape id="_x0000_i1027" type="#_x0000_t75" style="width:8.95pt;height:17.1pt" o:ole="">
             <v:imagedata r:id="rId17" o:title=""/>
           </v:shape>
-          <o:OLEObject Type="Embed" ProgID="Equation.3" ShapeID="_x0000_i1027" DrawAspect="Content" ObjectID="_1734717857" r:id="rId18"/>
+          <o:OLEObject Type="Embed" ProgID="Equation.3" ShapeID="_x0000_i1027" DrawAspect="Content" ObjectID="_1740148327" r:id="rId18"/>
         </w:object>
       </w:r>
       <w:r>
@@ -251,7 +251,7 @@
           <v:shape id="_x0000_i1028" type="#_x0000_t75" style="width:16.05pt;height:18.15pt" o:ole="">
             <v:imagedata r:id="rId19" o:title=""/>
           </v:shape>
-          <o:OLEObject Type="Embed" ProgID="Equation.3" ShapeID="_x0000_i1028" DrawAspect="Content" ObjectID="_1734717858" r:id="rId20"/>
+          <o:OLEObject Type="Embed" ProgID="Equation.3" ShapeID="_x0000_i1028" DrawAspect="Content" ObjectID="_1740148328" r:id="rId20"/>
         </w:object>
       </w:r>
       <w:r>
@@ -275,7 +275,7 @@
           <v:shape id="_x0000_i1029" type="#_x0000_t75" style="width:48.1pt;height:18.15pt" o:ole="">
             <v:imagedata r:id="rId21" o:title=""/>
           </v:shape>
-          <o:OLEObject Type="Embed" ProgID="Equation.3" ShapeID="_x0000_i1029" DrawAspect="Content" ObjectID="_1734717859" r:id="rId22"/>
+          <o:OLEObject Type="Embed" ProgID="Equation.3" ShapeID="_x0000_i1029" DrawAspect="Content" ObjectID="_1740148329" r:id="rId22"/>
         </w:object>
       </w:r>
       <w:r>
@@ -299,7 +299,7 @@
           <v:shape id="_x0000_i1030" type="#_x0000_t75" style="width:38.1pt;height:18.15pt" o:ole="">
             <v:imagedata r:id="rId23" o:title=""/>
           </v:shape>
-          <o:OLEObject Type="Embed" ProgID="Equation.3" ShapeID="_x0000_i1030" DrawAspect="Content" ObjectID="_1734717860" r:id="rId24"/>
+          <o:OLEObject Type="Embed" ProgID="Equation.3" ShapeID="_x0000_i1030" DrawAspect="Content" ObjectID="_1740148330" r:id="rId24"/>
         </w:object>
       </w:r>
       <w:r>
@@ -311,6 +311,37 @@
       <w:r>
         <w:t xml:space="preserve"> до нижнего и верхнего давления соответственно</w:t>
       </w:r>
+    </w:p>
+    <w:p>
+      <w:pPr>
+        <w:outlineLvl w:val="0"/>
+        <w:rPr>
+          <w:lang w:val="en-US"/>
+        </w:rPr>
+      </w:pPr>
+      <w:r>
+        <w:rPr>
+          <w:position w:val="-14"/>
+          <w:lang w:val="en-US"/>
+        </w:rPr>
+        <w:object w:dxaOrig="520" w:dyaOrig="380">
+          <v:shape id="_x0000_i1031" type="#_x0000_t75" style="width:26.3pt;height:18.9pt" o:ole="">
+            <v:imagedata r:id="rId25" o:title=""/>
+          </v:shape>
+          <o:OLEObject Type="Embed" ProgID="Equation.3" ShapeID="_x0000_i1031" DrawAspect="Content" ObjectID="_1740148331" r:id="rId26"/>
+        </w:object>
+      </w:r>
+      <w:r>
+        <w:t xml:space="preserve">- </w:t>
+      </w:r>
+      <w:r>
+        <w:t xml:space="preserve">рабочий объем воды в </w:t>
+      </w:r>
+      <w:proofErr w:type="gramStart"/>
+      <w:r>
+        <w:t>ГА</w:t>
+      </w:r>
+      <w:proofErr w:type="gramEnd"/>
     </w:p>
     <w:p>
       <w:pPr>
@@ -318,27 +349,13 @@
       </w:pPr>
       <w:r>
         <w:rPr>
-          <w:position w:val="-14"/>
-          <w:lang w:val="en-US"/>
-        </w:rPr>
-        <w:object w:dxaOrig="520" w:dyaOrig="380">
-          <v:shape id="_x0000_i1031" type="#_x0000_t75" style="width:26.3pt;height:18.9pt" o:ole="">
-            <v:imagedata r:id="rId25" o:title=""/>
-          </v:shape>
-          <o:OLEObject Type="Embed" ProgID="Equation.3" ShapeID="_x0000_i1031" DrawAspect="Content" ObjectID="_1734717861" r:id="rId26"/>
-        </w:object>
-      </w:r>
-      <w:r>
-        <w:t xml:space="preserve">- </w:t>
-      </w:r>
-      <w:r>
-        <w:t xml:space="preserve">рабочий объем воды в </w:t>
-      </w:r>
-      <w:proofErr w:type="gramStart"/>
-      <w:r>
-        <w:t>ГА</w:t>
-      </w:r>
-      <w:proofErr w:type="gramEnd"/>
+          <w:u w:val="single"/>
+        </w:rPr>
+        <w:t>Внимание</w:t>
+      </w:r>
+      <w:r>
+        <w:t>! Все давления в расчетах являются абсолютными!</w:t>
+      </w:r>
     </w:p>
     <w:p>
       <w:r>
@@ -367,7 +384,7 @@
           <v:shape id="_x0000_i1032" type="#_x0000_t75" style="width:159pt;height:18.15pt" o:ole="">
             <v:imagedata r:id="rId27" o:title=""/>
           </v:shape>
-          <o:OLEObject Type="Embed" ProgID="Equation.3" ShapeID="_x0000_i1032" DrawAspect="Content" ObjectID="_1734717862" r:id="rId28"/>
+          <o:OLEObject Type="Embed" ProgID="Equation.3" ShapeID="_x0000_i1032" DrawAspect="Content" ObjectID="_1740148332" r:id="rId28"/>
         </w:object>
       </w:r>
     </w:p>
@@ -385,7 +402,7 @@
           <v:shape id="_x0000_i1033" type="#_x0000_t75" style="width:120.1pt;height:18.15pt" o:ole="">
             <v:imagedata r:id="rId29" o:title=""/>
           </v:shape>
-          <o:OLEObject Type="Embed" ProgID="Equation.3" ShapeID="_x0000_i1033" DrawAspect="Content" ObjectID="_1734717863" r:id="rId30"/>
+          <o:OLEObject Type="Embed" ProgID="Equation.3" ShapeID="_x0000_i1033" DrawAspect="Content" ObjectID="_1740148333" r:id="rId30"/>
         </w:object>
       </w:r>
     </w:p>
@@ -399,7 +416,7 @@
           <v:shape id="_x0000_i1034" type="#_x0000_t75" style="width:42.05pt;height:18.15pt" o:ole="">
             <v:imagedata r:id="rId31" o:title=""/>
           </v:shape>
-          <o:OLEObject Type="Embed" ProgID="Equation.3" ShapeID="_x0000_i1034" DrawAspect="Content" ObjectID="_1734717864" r:id="rId32"/>
+          <o:OLEObject Type="Embed" ProgID="Equation.3" ShapeID="_x0000_i1034" DrawAspect="Content" ObjectID="_1740148334" r:id="rId32"/>
         </w:object>
       </w:r>
       <w:r>
@@ -422,7 +439,7 @@
           <v:shape id="_x0000_i1035" type="#_x0000_t75" style="width:43.9pt;height:18.15pt" o:ole="">
             <v:imagedata r:id="rId33" o:title=""/>
           </v:shape>
-          <o:OLEObject Type="Embed" ProgID="Equation.3" ShapeID="_x0000_i1035" DrawAspect="Content" ObjectID="_1734717865" r:id="rId34"/>
+          <o:OLEObject Type="Embed" ProgID="Equation.3" ShapeID="_x0000_i1035" DrawAspect="Content" ObjectID="_1740148335" r:id="rId34"/>
         </w:object>
       </w:r>
       <w:r>
@@ -456,7 +473,7 @@
           <v:shape id="_x0000_i1036" type="#_x0000_t75" style="width:23.1pt;height:17.1pt" o:ole="">
             <v:imagedata r:id="rId35" o:title=""/>
           </v:shape>
-          <o:OLEObject Type="Embed" ProgID="Equation.3" ShapeID="_x0000_i1036" DrawAspect="Content" ObjectID="_1734717866" r:id="rId36"/>
+          <o:OLEObject Type="Embed" ProgID="Equation.3" ShapeID="_x0000_i1036" DrawAspect="Content" ObjectID="_1740148336" r:id="rId36"/>
         </w:object>
       </w:r>
     </w:p>
@@ -470,7 +487,7 @@
           <v:shape id="_x0000_i1037" type="#_x0000_t75" style="width:28.9pt;height:18.15pt" o:ole="">
             <v:imagedata r:id="rId37" o:title=""/>
           </v:shape>
-          <o:OLEObject Type="Embed" ProgID="Equation.3" ShapeID="_x0000_i1037" DrawAspect="Content" ObjectID="_1734717867" r:id="rId38"/>
+          <o:OLEObject Type="Embed" ProgID="Equation.3" ShapeID="_x0000_i1037" DrawAspect="Content" ObjectID="_1740148337" r:id="rId38"/>
         </w:object>
       </w:r>
       <w:r>
@@ -500,7 +517,7 @@
           <v:shape id="_x0000_i1038" type="#_x0000_t75" style="width:96.95pt;height:33.9pt" o:ole="">
             <v:imagedata r:id="rId39" o:title=""/>
           </v:shape>
-          <o:OLEObject Type="Embed" ProgID="Equation.3" ShapeID="_x0000_i1038" DrawAspect="Content" ObjectID="_1734717868" r:id="rId40"/>
+          <o:OLEObject Type="Embed" ProgID="Equation.3" ShapeID="_x0000_i1038" DrawAspect="Content" ObjectID="_1740148338" r:id="rId40"/>
         </w:object>
       </w:r>
     </w:p>
@@ -518,7 +535,7 @@
           <v:shape id="_x0000_i1039" type="#_x0000_t75" style="width:98.3pt;height:33.9pt" o:ole="">
             <v:imagedata r:id="rId41" o:title=""/>
           </v:shape>
-          <o:OLEObject Type="Embed" ProgID="Equation.3" ShapeID="_x0000_i1039" DrawAspect="Content" ObjectID="_1734717869" r:id="rId42"/>
+          <o:OLEObject Type="Embed" ProgID="Equation.3" ShapeID="_x0000_i1039" DrawAspect="Content" ObjectID="_1740148339" r:id="rId42"/>
         </w:object>
       </w:r>
     </w:p>
@@ -539,7 +556,7 @@
           <v:shape id="_x0000_i1040" type="#_x0000_t75" style="width:253.05pt;height:33.9pt" o:ole="">
             <v:imagedata r:id="rId43" o:title=""/>
           </v:shape>
-          <o:OLEObject Type="Embed" ProgID="Equation.3" ShapeID="_x0000_i1040" DrawAspect="Content" ObjectID="_1734717870" r:id="rId44"/>
+          <o:OLEObject Type="Embed" ProgID="Equation.3" ShapeID="_x0000_i1040" DrawAspect="Content" ObjectID="_1740148340" r:id="rId44"/>
         </w:object>
       </w:r>
     </w:p>
@@ -585,7 +602,7 @@
           <v:shape id="_x0000_i1041" type="#_x0000_t75" style="width:28.9pt;height:18.15pt" o:ole="">
             <v:imagedata r:id="rId37" o:title=""/>
           </v:shape>
-          <o:OLEObject Type="Embed" ProgID="Equation.3" ShapeID="_x0000_i1041" DrawAspect="Content" ObjectID="_1734717871" r:id="rId45"/>
+          <o:OLEObject Type="Embed" ProgID="Equation.3" ShapeID="_x0000_i1041" DrawAspect="Content" ObjectID="_1740148341" r:id="rId45"/>
         </w:object>
       </w:r>
       <w:r>
@@ -603,7 +620,7 @@
           <v:shape id="_x0000_i1042" type="#_x0000_t75" style="width:43.9pt;height:18.15pt" o:ole="">
             <v:imagedata r:id="rId33" o:title=""/>
           </v:shape>
-          <o:OLEObject Type="Embed" ProgID="Equation.3" ShapeID="_x0000_i1042" DrawAspect="Content" ObjectID="_1734717872" r:id="rId46"/>
+          <o:OLEObject Type="Embed" ProgID="Equation.3" ShapeID="_x0000_i1042" DrawAspect="Content" ObjectID="_1740148342" r:id="rId46"/>
         </w:object>
       </w:r>
     </w:p>
@@ -621,7 +638,7 @@
           <v:shape id="_x0000_i1043" type="#_x0000_t75" style="width:160.05pt;height:33.9pt" o:ole="">
             <v:imagedata r:id="rId47" o:title=""/>
           </v:shape>
-          <o:OLEObject Type="Embed" ProgID="Equation.3" ShapeID="_x0000_i1043" DrawAspect="Content" ObjectID="_1734717873" r:id="rId48"/>
+          <o:OLEObject Type="Embed" ProgID="Equation.3" ShapeID="_x0000_i1043" DrawAspect="Content" ObjectID="_1740148343" r:id="rId48"/>
         </w:object>
       </w:r>
       <w:r>
@@ -666,7 +683,7 @@
           <v:shape id="_x0000_i1044" type="#_x0000_t75" style="width:8.95pt;height:17.1pt" o:ole="">
             <v:imagedata r:id="rId17" o:title=""/>
           </v:shape>
-          <o:OLEObject Type="Embed" ProgID="Equation.3" ShapeID="_x0000_i1044" DrawAspect="Content" ObjectID="_1734717874" r:id="rId49"/>
+          <o:OLEObject Type="Embed" ProgID="Equation.3" ShapeID="_x0000_i1044" DrawAspect="Content" ObjectID="_1740148344" r:id="rId49"/>
         </w:object>
       </w:r>
       <w:r>
@@ -677,7 +694,7 @@
           <v:shape id="_x0000_i1045" type="#_x0000_t75" style="width:85.95pt;height:18.15pt" o:ole="">
             <v:imagedata r:id="rId50" o:title=""/>
           </v:shape>
-          <o:OLEObject Type="Embed" ProgID="Equation.3" ShapeID="_x0000_i1045" DrawAspect="Content" ObjectID="_1734717875" r:id="rId51"/>
+          <o:OLEObject Type="Embed" ProgID="Equation.3" ShapeID="_x0000_i1045" DrawAspect="Content" ObjectID="_1740148345" r:id="rId51"/>
         </w:object>
       </w:r>
     </w:p>
@@ -696,7 +713,7 @@
           <v:shape id="_x0000_i1046" type="#_x0000_t75" style="width:70.15pt;height:33.9pt" o:ole="">
             <v:imagedata r:id="rId52" o:title=""/>
           </v:shape>
-          <o:OLEObject Type="Embed" ProgID="Equation.3" ShapeID="_x0000_i1046" DrawAspect="Content" ObjectID="_1734717876" r:id="rId53"/>
+          <o:OLEObject Type="Embed" ProgID="Equation.3" ShapeID="_x0000_i1046" DrawAspect="Content" ObjectID="_1740148346" r:id="rId53"/>
         </w:object>
       </w:r>
     </w:p>
@@ -710,7 +727,7 @@
           <v:shape id="_x0000_i1047" type="#_x0000_t75" style="width:317.95pt;height:33.9pt" o:ole="">
             <v:imagedata r:id="rId54" o:title=""/>
           </v:shape>
-          <o:OLEObject Type="Embed" ProgID="Equation.3" ShapeID="_x0000_i1047" DrawAspect="Content" ObjectID="_1734717877" r:id="rId55"/>
+          <o:OLEObject Type="Embed" ProgID="Equation.3" ShapeID="_x0000_i1047" DrawAspect="Content" ObjectID="_1740148347" r:id="rId55"/>
         </w:object>
       </w:r>
       <w:r>
@@ -741,7 +758,7 @@
           <v:shape id="_x0000_i1048" type="#_x0000_t75" style="width:226pt;height:33.9pt" o:ole="">
             <v:imagedata r:id="rId56" o:title=""/>
           </v:shape>
-          <o:OLEObject Type="Embed" ProgID="Equation.3" ShapeID="_x0000_i1048" DrawAspect="Content" ObjectID="_1734717878" r:id="rId57"/>
+          <o:OLEObject Type="Embed" ProgID="Equation.3" ShapeID="_x0000_i1048" DrawAspect="Content" ObjectID="_1740148348" r:id="rId57"/>
         </w:object>
       </w:r>
     </w:p>
@@ -793,7 +810,7 @@
                 <v:shape id="_x0000_i1049" type="#_x0000_t75" style="width:176.05pt;height:33.9pt" o:ole="">
                   <v:imagedata r:id="rId58" o:title=""/>
                 </v:shape>
-                <o:OLEObject Type="Embed" ProgID="Equation.3" ShapeID="_x0000_i1049" DrawAspect="Content" ObjectID="_1734717879" r:id="rId59"/>
+                <o:OLEObject Type="Embed" ProgID="Equation.3" ShapeID="_x0000_i1049" DrawAspect="Content" ObjectID="_1740148349" r:id="rId59"/>
               </w:object>
             </w:r>
           </w:p>
@@ -819,7 +836,7 @@
           <v:shape id="_x0000_i1050" type="#_x0000_t75" style="width:23.1pt;height:18.15pt" o:ole="">
             <v:imagedata r:id="rId60" o:title=""/>
           </v:shape>
-          <o:OLEObject Type="Embed" ProgID="Equation.3" ShapeID="_x0000_i1050" DrawAspect="Content" ObjectID="_1734717880" r:id="rId61"/>
+          <o:OLEObject Type="Embed" ProgID="Equation.3" ShapeID="_x0000_i1050" DrawAspect="Content" ObjectID="_1740148350" r:id="rId61"/>
         </w:object>
       </w:r>
       <w:r>
@@ -899,7 +916,7 @@
                 <v:shape id="_x0000_i1051" type="#_x0000_t75" style="width:99.35pt;height:19.2pt" o:ole="">
                   <v:imagedata r:id="rId62" o:title=""/>
                 </v:shape>
-                <o:OLEObject Type="Embed" ProgID="Equation.3" ShapeID="_x0000_i1051" DrawAspect="Content" ObjectID="_1734717881" r:id="rId63"/>
+                <o:OLEObject Type="Embed" ProgID="Equation.3" ShapeID="_x0000_i1051" DrawAspect="Content" ObjectID="_1740148351" r:id="rId63"/>
               </w:object>
             </w:r>
           </w:p>
@@ -987,7 +1004,7 @@
                 <v:shape id="_x0000_i1052" type="#_x0000_t75" style="width:170pt;height:52.05pt" o:ole="">
                   <v:imagedata r:id="rId64" o:title=""/>
                 </v:shape>
-                <o:OLEObject Type="Embed" ProgID="Equation.3" ShapeID="_x0000_i1052" DrawAspect="Content" ObjectID="_1734717882" r:id="rId65"/>
+                <o:OLEObject Type="Embed" ProgID="Equation.3" ShapeID="_x0000_i1052" DrawAspect="Content" ObjectID="_1740148352" r:id="rId65"/>
               </w:object>
             </w:r>
           </w:p>
@@ -1051,6 +1068,7 @@
         <w:rPr>
           <w:u w:val="single"/>
         </w:rPr>
+        <w:lastRenderedPageBreak/>
         <w:t>Внимание!</w:t>
       </w:r>
       <w:r>
@@ -1065,7 +1083,7 @@
           <v:shape id="_x0000_i1053" type="#_x0000_t75" style="width:28.9pt;height:18.15pt" o:ole="">
             <v:imagedata r:id="rId37" o:title=""/>
           </v:shape>
-          <o:OLEObject Type="Embed" ProgID="Equation.3" ShapeID="_x0000_i1053" DrawAspect="Content" ObjectID="_1734717883" r:id="rId66"/>
+          <o:OLEObject Type="Embed" ProgID="Equation.3" ShapeID="_x0000_i1053" DrawAspect="Content" ObjectID="_1740148353" r:id="rId66"/>
         </w:object>
       </w:r>
       <w:r>
@@ -1084,6 +1102,19 @@
       </w:r>
       <w:r>
         <w:t>нельзя (деление на ноль)!</w:t>
+      </w:r>
+    </w:p>
+    <w:p>
+      <w:r>
+        <w:t xml:space="preserve">В программе необходимо переводить относительные давления </w:t>
+      </w:r>
+      <w:proofErr w:type="gramStart"/>
+      <w:r>
+        <w:t>в</w:t>
+      </w:r>
+      <w:proofErr w:type="gramEnd"/>
+      <w:r>
+        <w:t xml:space="preserve"> абсолютные. Для величин в барах добавляем 1.</w:t>
       </w:r>
     </w:p>
     <w:sectPr>
@@ -1632,7 +1663,7 @@
 </file>
 
 <file path=customXml/itemProps1.xml><?xml version="1.0" encoding="utf-8"?>
-<ds:datastoreItem xmlns:ds="http://schemas.openxmlformats.org/officeDocument/2006/customXml" ds:itemID="{2E29EAF5-BCB0-40F7-9F2B-C89363C79D49}">
+<ds:datastoreItem xmlns:ds="http://schemas.openxmlformats.org/officeDocument/2006/customXml" ds:itemID="{599C9BED-21A5-4747-B390-27ACF5B675C6}">
   <ds:schemaRefs>
     <ds:schemaRef ds:uri="http://schemas.openxmlformats.org/officeDocument/2006/bibliography"/>
   </ds:schemaRefs>

</xml_diff>

<commit_message>
Stable version before "septic" can receive
</commit_message>
<xml_diff>
--- a/Math description.docx
+++ b/Math description.docx
@@ -104,7 +104,7 @@
                         <v:shape id="_x0000_i1054" type="#_x0000_t75" style="width:16.05pt;height:19.95pt" o:ole="">
                           <v:imagedata r:id="rId5" o:title=""/>
                         </v:shape>
-                        <o:OLEObject Type="Embed" ProgID="Equation.3" ShapeID="_x0000_i1054" DrawAspect="Content" ObjectID="_1740148354" r:id="rId6"/>
+                        <o:OLEObject Type="Embed" ProgID="Equation.3" ShapeID="_x0000_i1054" DrawAspect="Content" ObjectID="_1741274342" r:id="rId6"/>
                       </w:object>
                     </w:r>
                   </w:p>
@@ -123,7 +123,7 @@
                         <v:shape id="_x0000_i1055" type="#_x0000_t75" style="width:17.1pt;height:18.15pt" o:ole="">
                           <v:imagedata r:id="rId7" o:title=""/>
                         </v:shape>
-                        <o:OLEObject Type="Embed" ProgID="Equation.3" ShapeID="_x0000_i1055" DrawAspect="Content" ObjectID="_1740148355" r:id="rId8"/>
+                        <o:OLEObject Type="Embed" ProgID="Equation.3" ShapeID="_x0000_i1055" DrawAspect="Content" ObjectID="_1741274343" r:id="rId8"/>
                       </w:object>
                     </w:r>
                   </w:p>
@@ -142,7 +142,7 @@
                         <v:shape id="_x0000_i1056" type="#_x0000_t75" style="width:18.9pt;height:26.3pt" o:ole="">
                           <v:imagedata r:id="rId9" o:title=""/>
                         </v:shape>
-                        <o:OLEObject Type="Embed" ProgID="Equation.3" ShapeID="_x0000_i1056" DrawAspect="Content" ObjectID="_1740148356" r:id="rId10"/>
+                        <o:OLEObject Type="Embed" ProgID="Equation.3" ShapeID="_x0000_i1056" DrawAspect="Content" ObjectID="_1741274344" r:id="rId10"/>
                       </w:object>
                     </w:r>
                   </w:p>
@@ -167,7 +167,7 @@
                         <v:shape id="_x0000_i1057" type="#_x0000_t75" style="width:26.3pt;height:26.3pt" o:ole="">
                           <v:imagedata r:id="rId11" o:title=""/>
                         </v:shape>
-                        <o:OLEObject Type="Embed" ProgID="Equation.3" ShapeID="_x0000_i1057" DrawAspect="Content" ObjectID="_1740148357" r:id="rId12"/>
+                        <o:OLEObject Type="Embed" ProgID="Equation.3" ShapeID="_x0000_i1057" DrawAspect="Content" ObjectID="_1741274345" r:id="rId12"/>
                       </w:object>
                     </w:r>
                   </w:p>
@@ -191,7 +191,7 @@
           <v:shape id="_x0000_i1025" type="#_x0000_t75" style="width:175pt;height:104.85pt" o:ole="">
             <v:imagedata r:id="rId13" o:title=""/>
           </v:shape>
-          <o:OLEObject Type="Embed" ProgID="Equation.3" ShapeID="_x0000_i1025" DrawAspect="Content" ObjectID="_1740148325" r:id="rId14"/>
+          <o:OLEObject Type="Embed" ProgID="Equation.3" ShapeID="_x0000_i1025" DrawAspect="Content" ObjectID="_1741274313" r:id="rId14"/>
         </w:object>
       </w:r>
       <w:r>
@@ -207,7 +207,7 @@
           <v:shape id="_x0000_i1026" type="#_x0000_t75" style="width:15pt;height:18.15pt" o:ole="">
             <v:imagedata r:id="rId15" o:title=""/>
           </v:shape>
-          <o:OLEObject Type="Embed" ProgID="Equation.3" ShapeID="_x0000_i1026" DrawAspect="Content" ObjectID="_1740148326" r:id="rId16"/>
+          <o:OLEObject Type="Embed" ProgID="Equation.3" ShapeID="_x0000_i1026" DrawAspect="Content" ObjectID="_1741274314" r:id="rId16"/>
         </w:object>
       </w:r>
       <w:r>
@@ -218,7 +218,7 @@
           <v:shape id="_x0000_i1027" type="#_x0000_t75" style="width:8.95pt;height:17.1pt" o:ole="">
             <v:imagedata r:id="rId17" o:title=""/>
           </v:shape>
-          <o:OLEObject Type="Embed" ProgID="Equation.3" ShapeID="_x0000_i1027" DrawAspect="Content" ObjectID="_1740148327" r:id="rId18"/>
+          <o:OLEObject Type="Embed" ProgID="Equation.3" ShapeID="_x0000_i1027" DrawAspect="Content" ObjectID="_1741274315" r:id="rId18"/>
         </w:object>
       </w:r>
       <w:r>
@@ -251,7 +251,7 @@
           <v:shape id="_x0000_i1028" type="#_x0000_t75" style="width:16.05pt;height:18.15pt" o:ole="">
             <v:imagedata r:id="rId19" o:title=""/>
           </v:shape>
-          <o:OLEObject Type="Embed" ProgID="Equation.3" ShapeID="_x0000_i1028" DrawAspect="Content" ObjectID="_1740148328" r:id="rId20"/>
+          <o:OLEObject Type="Embed" ProgID="Equation.3" ShapeID="_x0000_i1028" DrawAspect="Content" ObjectID="_1741274316" r:id="rId20"/>
         </w:object>
       </w:r>
       <w:r>
@@ -275,7 +275,7 @@
           <v:shape id="_x0000_i1029" type="#_x0000_t75" style="width:48.1pt;height:18.15pt" o:ole="">
             <v:imagedata r:id="rId21" o:title=""/>
           </v:shape>
-          <o:OLEObject Type="Embed" ProgID="Equation.3" ShapeID="_x0000_i1029" DrawAspect="Content" ObjectID="_1740148329" r:id="rId22"/>
+          <o:OLEObject Type="Embed" ProgID="Equation.3" ShapeID="_x0000_i1029" DrawAspect="Content" ObjectID="_1741274317" r:id="rId22"/>
         </w:object>
       </w:r>
       <w:r>
@@ -299,7 +299,7 @@
           <v:shape id="_x0000_i1030" type="#_x0000_t75" style="width:38.1pt;height:18.15pt" o:ole="">
             <v:imagedata r:id="rId23" o:title=""/>
           </v:shape>
-          <o:OLEObject Type="Embed" ProgID="Equation.3" ShapeID="_x0000_i1030" DrawAspect="Content" ObjectID="_1740148330" r:id="rId24"/>
+          <o:OLEObject Type="Embed" ProgID="Equation.3" ShapeID="_x0000_i1030" DrawAspect="Content" ObjectID="_1741274318" r:id="rId24"/>
         </w:object>
       </w:r>
       <w:r>
@@ -315,9 +315,6 @@
     <w:p>
       <w:pPr>
         <w:outlineLvl w:val="0"/>
-        <w:rPr>
-          <w:lang w:val="en-US"/>
-        </w:rPr>
       </w:pPr>
       <w:r>
         <w:rPr>
@@ -328,7 +325,7 @@
           <v:shape id="_x0000_i1031" type="#_x0000_t75" style="width:26.3pt;height:18.9pt" o:ole="">
             <v:imagedata r:id="rId25" o:title=""/>
           </v:shape>
-          <o:OLEObject Type="Embed" ProgID="Equation.3" ShapeID="_x0000_i1031" DrawAspect="Content" ObjectID="_1740148331" r:id="rId26"/>
+          <o:OLEObject Type="Embed" ProgID="Equation.3" ShapeID="_x0000_i1031" DrawAspect="Content" ObjectID="_1741274319" r:id="rId26"/>
         </w:object>
       </w:r>
       <w:r>
@@ -384,7 +381,7 @@
           <v:shape id="_x0000_i1032" type="#_x0000_t75" style="width:159pt;height:18.15pt" o:ole="">
             <v:imagedata r:id="rId27" o:title=""/>
           </v:shape>
-          <o:OLEObject Type="Embed" ProgID="Equation.3" ShapeID="_x0000_i1032" DrawAspect="Content" ObjectID="_1740148332" r:id="rId28"/>
+          <o:OLEObject Type="Embed" ProgID="Equation.3" ShapeID="_x0000_i1032" DrawAspect="Content" ObjectID="_1741274320" r:id="rId28"/>
         </w:object>
       </w:r>
     </w:p>
@@ -402,7 +399,7 @@
           <v:shape id="_x0000_i1033" type="#_x0000_t75" style="width:120.1pt;height:18.15pt" o:ole="">
             <v:imagedata r:id="rId29" o:title=""/>
           </v:shape>
-          <o:OLEObject Type="Embed" ProgID="Equation.3" ShapeID="_x0000_i1033" DrawAspect="Content" ObjectID="_1740148333" r:id="rId30"/>
+          <o:OLEObject Type="Embed" ProgID="Equation.3" ShapeID="_x0000_i1033" DrawAspect="Content" ObjectID="_1741274321" r:id="rId30"/>
         </w:object>
       </w:r>
     </w:p>
@@ -416,7 +413,7 @@
           <v:shape id="_x0000_i1034" type="#_x0000_t75" style="width:42.05pt;height:18.15pt" o:ole="">
             <v:imagedata r:id="rId31" o:title=""/>
           </v:shape>
-          <o:OLEObject Type="Embed" ProgID="Equation.3" ShapeID="_x0000_i1034" DrawAspect="Content" ObjectID="_1740148334" r:id="rId32"/>
+          <o:OLEObject Type="Embed" ProgID="Equation.3" ShapeID="_x0000_i1034" DrawAspect="Content" ObjectID="_1741274322" r:id="rId32"/>
         </w:object>
       </w:r>
       <w:r>
@@ -439,7 +436,7 @@
           <v:shape id="_x0000_i1035" type="#_x0000_t75" style="width:43.9pt;height:18.15pt" o:ole="">
             <v:imagedata r:id="rId33" o:title=""/>
           </v:shape>
-          <o:OLEObject Type="Embed" ProgID="Equation.3" ShapeID="_x0000_i1035" DrawAspect="Content" ObjectID="_1740148335" r:id="rId34"/>
+          <o:OLEObject Type="Embed" ProgID="Equation.3" ShapeID="_x0000_i1035" DrawAspect="Content" ObjectID="_1741274323" r:id="rId34"/>
         </w:object>
       </w:r>
       <w:r>
@@ -473,7 +470,7 @@
           <v:shape id="_x0000_i1036" type="#_x0000_t75" style="width:23.1pt;height:17.1pt" o:ole="">
             <v:imagedata r:id="rId35" o:title=""/>
           </v:shape>
-          <o:OLEObject Type="Embed" ProgID="Equation.3" ShapeID="_x0000_i1036" DrawAspect="Content" ObjectID="_1740148336" r:id="rId36"/>
+          <o:OLEObject Type="Embed" ProgID="Equation.3" ShapeID="_x0000_i1036" DrawAspect="Content" ObjectID="_1741274324" r:id="rId36"/>
         </w:object>
       </w:r>
     </w:p>
@@ -487,7 +484,7 @@
           <v:shape id="_x0000_i1037" type="#_x0000_t75" style="width:28.9pt;height:18.15pt" o:ole="">
             <v:imagedata r:id="rId37" o:title=""/>
           </v:shape>
-          <o:OLEObject Type="Embed" ProgID="Equation.3" ShapeID="_x0000_i1037" DrawAspect="Content" ObjectID="_1740148337" r:id="rId38"/>
+          <o:OLEObject Type="Embed" ProgID="Equation.3" ShapeID="_x0000_i1037" DrawAspect="Content" ObjectID="_1741274325" r:id="rId38"/>
         </w:object>
       </w:r>
       <w:r>
@@ -517,7 +514,7 @@
           <v:shape id="_x0000_i1038" type="#_x0000_t75" style="width:96.95pt;height:33.9pt" o:ole="">
             <v:imagedata r:id="rId39" o:title=""/>
           </v:shape>
-          <o:OLEObject Type="Embed" ProgID="Equation.3" ShapeID="_x0000_i1038" DrawAspect="Content" ObjectID="_1740148338" r:id="rId40"/>
+          <o:OLEObject Type="Embed" ProgID="Equation.3" ShapeID="_x0000_i1038" DrawAspect="Content" ObjectID="_1741274326" r:id="rId40"/>
         </w:object>
       </w:r>
     </w:p>
@@ -535,7 +532,7 @@
           <v:shape id="_x0000_i1039" type="#_x0000_t75" style="width:98.3pt;height:33.9pt" o:ole="">
             <v:imagedata r:id="rId41" o:title=""/>
           </v:shape>
-          <o:OLEObject Type="Embed" ProgID="Equation.3" ShapeID="_x0000_i1039" DrawAspect="Content" ObjectID="_1740148339" r:id="rId42"/>
+          <o:OLEObject Type="Embed" ProgID="Equation.3" ShapeID="_x0000_i1039" DrawAspect="Content" ObjectID="_1741274327" r:id="rId42"/>
         </w:object>
       </w:r>
     </w:p>
@@ -556,7 +553,7 @@
           <v:shape id="_x0000_i1040" type="#_x0000_t75" style="width:253.05pt;height:33.9pt" o:ole="">
             <v:imagedata r:id="rId43" o:title=""/>
           </v:shape>
-          <o:OLEObject Type="Embed" ProgID="Equation.3" ShapeID="_x0000_i1040" DrawAspect="Content" ObjectID="_1740148340" r:id="rId44"/>
+          <o:OLEObject Type="Embed" ProgID="Equation.3" ShapeID="_x0000_i1040" DrawAspect="Content" ObjectID="_1741274328" r:id="rId44"/>
         </w:object>
       </w:r>
     </w:p>
@@ -602,7 +599,7 @@
           <v:shape id="_x0000_i1041" type="#_x0000_t75" style="width:28.9pt;height:18.15pt" o:ole="">
             <v:imagedata r:id="rId37" o:title=""/>
           </v:shape>
-          <o:OLEObject Type="Embed" ProgID="Equation.3" ShapeID="_x0000_i1041" DrawAspect="Content" ObjectID="_1740148341" r:id="rId45"/>
+          <o:OLEObject Type="Embed" ProgID="Equation.3" ShapeID="_x0000_i1041" DrawAspect="Content" ObjectID="_1741274329" r:id="rId45"/>
         </w:object>
       </w:r>
       <w:r>
@@ -620,7 +617,7 @@
           <v:shape id="_x0000_i1042" type="#_x0000_t75" style="width:43.9pt;height:18.15pt" o:ole="">
             <v:imagedata r:id="rId33" o:title=""/>
           </v:shape>
-          <o:OLEObject Type="Embed" ProgID="Equation.3" ShapeID="_x0000_i1042" DrawAspect="Content" ObjectID="_1740148342" r:id="rId46"/>
+          <o:OLEObject Type="Embed" ProgID="Equation.3" ShapeID="_x0000_i1042" DrawAspect="Content" ObjectID="_1741274330" r:id="rId46"/>
         </w:object>
       </w:r>
     </w:p>
@@ -638,7 +635,7 @@
           <v:shape id="_x0000_i1043" type="#_x0000_t75" style="width:160.05pt;height:33.9pt" o:ole="">
             <v:imagedata r:id="rId47" o:title=""/>
           </v:shape>
-          <o:OLEObject Type="Embed" ProgID="Equation.3" ShapeID="_x0000_i1043" DrawAspect="Content" ObjectID="_1740148343" r:id="rId48"/>
+          <o:OLEObject Type="Embed" ProgID="Equation.3" ShapeID="_x0000_i1043" DrawAspect="Content" ObjectID="_1741274331" r:id="rId48"/>
         </w:object>
       </w:r>
       <w:r>
@@ -683,7 +680,7 @@
           <v:shape id="_x0000_i1044" type="#_x0000_t75" style="width:8.95pt;height:17.1pt" o:ole="">
             <v:imagedata r:id="rId17" o:title=""/>
           </v:shape>
-          <o:OLEObject Type="Embed" ProgID="Equation.3" ShapeID="_x0000_i1044" DrawAspect="Content" ObjectID="_1740148344" r:id="rId49"/>
+          <o:OLEObject Type="Embed" ProgID="Equation.3" ShapeID="_x0000_i1044" DrawAspect="Content" ObjectID="_1741274332" r:id="rId49"/>
         </w:object>
       </w:r>
       <w:r>
@@ -694,7 +691,7 @@
           <v:shape id="_x0000_i1045" type="#_x0000_t75" style="width:85.95pt;height:18.15pt" o:ole="">
             <v:imagedata r:id="rId50" o:title=""/>
           </v:shape>
-          <o:OLEObject Type="Embed" ProgID="Equation.3" ShapeID="_x0000_i1045" DrawAspect="Content" ObjectID="_1740148345" r:id="rId51"/>
+          <o:OLEObject Type="Embed" ProgID="Equation.3" ShapeID="_x0000_i1045" DrawAspect="Content" ObjectID="_1741274333" r:id="rId51"/>
         </w:object>
       </w:r>
     </w:p>
@@ -713,7 +710,7 @@
           <v:shape id="_x0000_i1046" type="#_x0000_t75" style="width:70.15pt;height:33.9pt" o:ole="">
             <v:imagedata r:id="rId52" o:title=""/>
           </v:shape>
-          <o:OLEObject Type="Embed" ProgID="Equation.3" ShapeID="_x0000_i1046" DrawAspect="Content" ObjectID="_1740148346" r:id="rId53"/>
+          <o:OLEObject Type="Embed" ProgID="Equation.3" ShapeID="_x0000_i1046" DrawAspect="Content" ObjectID="_1741274334" r:id="rId53"/>
         </w:object>
       </w:r>
     </w:p>
@@ -727,7 +724,7 @@
           <v:shape id="_x0000_i1047" type="#_x0000_t75" style="width:317.95pt;height:33.9pt" o:ole="">
             <v:imagedata r:id="rId54" o:title=""/>
           </v:shape>
-          <o:OLEObject Type="Embed" ProgID="Equation.3" ShapeID="_x0000_i1047" DrawAspect="Content" ObjectID="_1740148347" r:id="rId55"/>
+          <o:OLEObject Type="Embed" ProgID="Equation.3" ShapeID="_x0000_i1047" DrawAspect="Content" ObjectID="_1741274335" r:id="rId55"/>
         </w:object>
       </w:r>
       <w:r>
@@ -758,7 +755,7 @@
           <v:shape id="_x0000_i1048" type="#_x0000_t75" style="width:226pt;height:33.9pt" o:ole="">
             <v:imagedata r:id="rId56" o:title=""/>
           </v:shape>
-          <o:OLEObject Type="Embed" ProgID="Equation.3" ShapeID="_x0000_i1048" DrawAspect="Content" ObjectID="_1740148348" r:id="rId57"/>
+          <o:OLEObject Type="Embed" ProgID="Equation.3" ShapeID="_x0000_i1048" DrawAspect="Content" ObjectID="_1741274336" r:id="rId57"/>
         </w:object>
       </w:r>
     </w:p>
@@ -810,7 +807,7 @@
                 <v:shape id="_x0000_i1049" type="#_x0000_t75" style="width:176.05pt;height:33.9pt" o:ole="">
                   <v:imagedata r:id="rId58" o:title=""/>
                 </v:shape>
-                <o:OLEObject Type="Embed" ProgID="Equation.3" ShapeID="_x0000_i1049" DrawAspect="Content" ObjectID="_1740148349" r:id="rId59"/>
+                <o:OLEObject Type="Embed" ProgID="Equation.3" ShapeID="_x0000_i1049" DrawAspect="Content" ObjectID="_1741274337" r:id="rId59"/>
               </w:object>
             </w:r>
           </w:p>
@@ -836,7 +833,7 @@
           <v:shape id="_x0000_i1050" type="#_x0000_t75" style="width:23.1pt;height:18.15pt" o:ole="">
             <v:imagedata r:id="rId60" o:title=""/>
           </v:shape>
-          <o:OLEObject Type="Embed" ProgID="Equation.3" ShapeID="_x0000_i1050" DrawAspect="Content" ObjectID="_1740148350" r:id="rId61"/>
+          <o:OLEObject Type="Embed" ProgID="Equation.3" ShapeID="_x0000_i1050" DrawAspect="Content" ObjectID="_1741274338" r:id="rId61"/>
         </w:object>
       </w:r>
       <w:r>
@@ -916,7 +913,7 @@
                 <v:shape id="_x0000_i1051" type="#_x0000_t75" style="width:99.35pt;height:19.2pt" o:ole="">
                   <v:imagedata r:id="rId62" o:title=""/>
                 </v:shape>
-                <o:OLEObject Type="Embed" ProgID="Equation.3" ShapeID="_x0000_i1051" DrawAspect="Content" ObjectID="_1740148351" r:id="rId63"/>
+                <o:OLEObject Type="Embed" ProgID="Equation.3" ShapeID="_x0000_i1051" DrawAspect="Content" ObjectID="_1741274339" r:id="rId63"/>
               </w:object>
             </w:r>
           </w:p>
@@ -1004,7 +1001,7 @@
                 <v:shape id="_x0000_i1052" type="#_x0000_t75" style="width:170pt;height:52.05pt" o:ole="">
                   <v:imagedata r:id="rId64" o:title=""/>
                 </v:shape>
-                <o:OLEObject Type="Embed" ProgID="Equation.3" ShapeID="_x0000_i1052" DrawAspect="Content" ObjectID="_1740148352" r:id="rId65"/>
+                <o:OLEObject Type="Embed" ProgID="Equation.3" ShapeID="_x0000_i1052" DrawAspect="Content" ObjectID="_1741274340" r:id="rId65"/>
               </w:object>
             </w:r>
           </w:p>
@@ -1083,7 +1080,7 @@
           <v:shape id="_x0000_i1053" type="#_x0000_t75" style="width:28.9pt;height:18.15pt" o:ole="">
             <v:imagedata r:id="rId37" o:title=""/>
           </v:shape>
-          <o:OLEObject Type="Embed" ProgID="Equation.3" ShapeID="_x0000_i1053" DrawAspect="Content" ObjectID="_1740148353" r:id="rId66"/>
+          <o:OLEObject Type="Embed" ProgID="Equation.3" ShapeID="_x0000_i1053" DrawAspect="Content" ObjectID="_1741274341" r:id="rId66"/>
         </w:object>
       </w:r>
       <w:r>
@@ -1105,6 +1102,11 @@
       </w:r>
     </w:p>
     <w:p>
+      <w:pPr>
+        <w:rPr>
+          <w:lang w:val="en-US"/>
+        </w:rPr>
+      </w:pPr>
       <w:r>
         <w:t xml:space="preserve">В программе необходимо переводить относительные давления </w:t>
       </w:r>
@@ -1115,6 +1117,41 @@
       <w:proofErr w:type="gramEnd"/>
       <w:r>
         <w:t xml:space="preserve"> абсолютные. Для величин в барах добавляем 1.</w:t>
+      </w:r>
+    </w:p>
+    <w:p>
+      <w:pPr>
+        <w:rPr>
+          <w:color w:val="FF0000"/>
+          <w:sz w:val="32"/>
+          <w:szCs w:val="32"/>
+        </w:rPr>
+      </w:pPr>
+      <w:r>
+        <w:rPr>
+          <w:color w:val="FF0000"/>
+          <w:sz w:val="32"/>
+          <w:szCs w:val="32"/>
+        </w:rPr>
+        <w:t xml:space="preserve">Всё это </w:t>
+      </w:r>
+      <w:proofErr w:type="spellStart"/>
+      <w:r>
+        <w:rPr>
+          <w:color w:val="FF0000"/>
+          <w:sz w:val="32"/>
+          <w:szCs w:val="32"/>
+        </w:rPr>
+        <w:t>хрень</w:t>
+      </w:r>
+      <w:proofErr w:type="spellEnd"/>
+      <w:r>
+        <w:rPr>
+          <w:color w:val="FF0000"/>
+          <w:sz w:val="32"/>
+          <w:szCs w:val="32"/>
+        </w:rPr>
+        <w:t>! При быстром изменении давления процесс адиабатный, а не изотермический!!! Смотри формулы и использование в файле лога и модели на питоне!!!</w:t>
       </w:r>
     </w:p>
     <w:sectPr>
@@ -1663,7 +1700,7 @@
 </file>
 
 <file path=customXml/itemProps1.xml><?xml version="1.0" encoding="utf-8"?>
-<ds:datastoreItem xmlns:ds="http://schemas.openxmlformats.org/officeDocument/2006/customXml" ds:itemID="{599C9BED-21A5-4747-B390-27ACF5B675C6}">
+<ds:datastoreItem xmlns:ds="http://schemas.openxmlformats.org/officeDocument/2006/customXml" ds:itemID="{ECEEBAAE-09DB-4686-BA47-99BEC820F709}">
   <ds:schemaRefs>
     <ds:schemaRef ds:uri="http://schemas.openxmlformats.org/officeDocument/2006/bibliography"/>
   </ds:schemaRefs>

</xml_diff>